<commit_message>
modif code + dossier parti client
</commit_message>
<xml_diff>
--- a/MaquetteDossierTechniqueWebPHP(1).docx
+++ b/MaquetteDossierTechniqueWebPHP(1).docx
@@ -45067,6 +45067,21 @@
       </w:r>
     </w:p>
     <w:p/>
+    <w:p/>
+    <w:p/>
+    <w:p>
+      <w:pPr>
+        <w:pStyle w:val="Titre2"/>
+      </w:pPr>
+      <w:r>
+        <w:lastRenderedPageBreak/>
+        <w:t>Suite user story</w:t>
+      </w:r>
+    </w:p>
+    <w:p>
+      <w:bookmarkStart w:id="12" w:name="_GoBack"/>
+      <w:bookmarkEnd w:id="12"/>
+    </w:p>
     <w:p>
       <w:pPr>
         <w:pStyle w:val="titre2BH"/>
@@ -45078,7 +45093,6 @@
         <w:rPr>
           <w:rFonts w:ascii="Arial" w:hAnsi="Arial"/>
         </w:rPr>
-        <w:lastRenderedPageBreak/>
         <w:t>Les fonctionnalités</w:t>
       </w:r>
     </w:p>
@@ -45811,8 +45825,6 @@
           <w:szCs w:val="24"/>
         </w:rPr>
       </w:pPr>
-      <w:bookmarkStart w:id="12" w:name="_GoBack"/>
-      <w:bookmarkEnd w:id="12"/>
     </w:p>
     <w:p>
       <w:pPr>
@@ -48334,7 +48346,7 @@
 </file>
 
 <file path=customXml/itemProps1.xml><?xml version="1.0" encoding="utf-8"?>
-<ds:datastoreItem xmlns:ds="http://schemas.openxmlformats.org/officeDocument/2006/customXml" ds:itemID="{DBF95F53-EB52-412D-8443-82BEB6F9FAB5}">
+<ds:datastoreItem xmlns:ds="http://schemas.openxmlformats.org/officeDocument/2006/customXml" ds:itemID="{872F9449-92C6-479A-BF6C-B95892C6693E}">
   <ds:schemaRefs>
     <ds:schemaRef ds:uri="http://schemas.openxmlformats.org/officeDocument/2006/bibliography"/>
   </ds:schemaRefs>

</xml_diff>